<commit_message>
Verbeteren van UML docx
</commit_message>
<xml_diff>
--- a/extraOefeningenOplossing/13 Interfaces/boatDock/BoatDock.docx
+++ b/extraOefeningenOplossing/13 Interfaces/boatDock/BoatDock.docx
@@ -1005,49 +1005,287 @@
           <w:sz w:val="20"/>
           <w:shd w:fill="auto" w:val="clear"/>
         </w:rPr>
-        <w:t xml:space="preserve">Voeg de interfaces Movable met zijn extended Interfaces Driveable en Floatable toe op Car en boot.</w:t>
-      </w:r>
-    </w:p>
-    <w:p>
-      <w:pPr>
-        <w:spacing w:before="0" w:after="0" w:line="240"/>
-        <w:ind w:right="0" w:left="0" w:firstLine="0"/>
-        <w:jc w:val="left"/>
-        <w:rPr>
-          <w:rFonts w:ascii="Calibri" w:hAnsi="Calibri" w:cs="Calibri" w:eastAsia="Calibri"/>
-          <w:color w:val="000000"/>
-          <w:spacing w:val="0"/>
-          <w:position w:val="0"/>
-          <w:sz w:val="20"/>
-          <w:shd w:fill="auto" w:val="clear"/>
-        </w:rPr>
-      </w:pPr>
-    </w:p>
-    <w:p>
-      <w:pPr>
-        <w:spacing w:before="0" w:after="0" w:line="240"/>
-        <w:ind w:right="0" w:left="0" w:firstLine="0"/>
-        <w:jc w:val="left"/>
-        <w:rPr>
-          <w:rFonts w:ascii="Calibri" w:hAnsi="Calibri" w:cs="Calibri" w:eastAsia="Calibri"/>
-          <w:color w:val="000000"/>
-          <w:spacing w:val="0"/>
-          <w:position w:val="0"/>
-          <w:sz w:val="20"/>
-          <w:shd w:fill="auto" w:val="clear"/>
-        </w:rPr>
-      </w:pPr>
-      <w:r>
-        <w:rPr>
-          <w:rFonts w:ascii="Calibri" w:hAnsi="Calibri" w:cs="Calibri" w:eastAsia="Calibri"/>
-          <w:color w:val="000000"/>
-          <w:spacing w:val="0"/>
-          <w:position w:val="0"/>
-          <w:sz w:val="20"/>
-          <w:shd w:fill="auto" w:val="clear"/>
-        </w:rPr>
-        <w:t xml:space="preserve">Maak 6 Auto's aan en stop deze in de array cars van de CarBoat</w:t>
-      </w:r>
+        <w:t xml:space="preserve">1 ) CarBoat("Highway of the sea") weegt  76,500 ton, met kapitein Haddock(54) aan het roer deze zware boot haalt een snelheid van 23km/h en capaciteit voor 3000 auto's.</w:t>
+      </w:r>
+    </w:p>
+    <w:p>
+      <w:pPr>
+        <w:spacing w:before="0" w:after="0" w:line="240"/>
+        <w:ind w:right="0" w:left="0" w:firstLine="0"/>
+        <w:jc w:val="left"/>
+        <w:rPr>
+          <w:rFonts w:ascii="Calibri" w:hAnsi="Calibri" w:cs="Calibri" w:eastAsia="Calibri"/>
+          <w:color w:val="000000"/>
+          <w:spacing w:val="0"/>
+          <w:position w:val="0"/>
+          <w:sz w:val="20"/>
+          <w:shd w:fill="auto" w:val="clear"/>
+        </w:rPr>
+      </w:pPr>
+      <w:r>
+        <w:rPr>
+          <w:rFonts w:ascii="Calibri" w:hAnsi="Calibri" w:cs="Calibri" w:eastAsia="Calibri"/>
+          <w:color w:val="000000"/>
+          <w:spacing w:val="0"/>
+          <w:position w:val="0"/>
+          <w:sz w:val="20"/>
+          <w:shd w:fill="auto" w:val="clear"/>
+        </w:rPr>
+        <w:t xml:space="preserve">2) ContainerBoat("Ocean jenga") weegt 120,000 ton, haalt een snelheid van 12km/h met kapitein Kirk(42) aan het stuur.</w:t>
+      </w:r>
+    </w:p>
+    <w:p>
+      <w:pPr>
+        <w:spacing w:before="0" w:after="0" w:line="240"/>
+        <w:ind w:right="0" w:left="0" w:firstLine="0"/>
+        <w:jc w:val="left"/>
+        <w:rPr>
+          <w:rFonts w:ascii="Calibri" w:hAnsi="Calibri" w:cs="Calibri" w:eastAsia="Calibri"/>
+          <w:color w:val="000000"/>
+          <w:spacing w:val="0"/>
+          <w:position w:val="0"/>
+          <w:sz w:val="20"/>
+          <w:shd w:fill="auto" w:val="clear"/>
+        </w:rPr>
+      </w:pPr>
+    </w:p>
+    <w:p>
+      <w:pPr>
+        <w:spacing w:before="0" w:after="0" w:line="240"/>
+        <w:ind w:right="0" w:left="0" w:firstLine="0"/>
+        <w:jc w:val="left"/>
+        <w:rPr>
+          <w:rFonts w:ascii="Calibri" w:hAnsi="Calibri" w:cs="Calibri" w:eastAsia="Calibri"/>
+          <w:color w:val="000000"/>
+          <w:spacing w:val="0"/>
+          <w:position w:val="0"/>
+          <w:sz w:val="20"/>
+          <w:shd w:fill="auto" w:val="clear"/>
+        </w:rPr>
+      </w:pPr>
+      <w:r>
+        <w:rPr>
+          <w:rFonts w:ascii="Calibri" w:hAnsi="Calibri" w:cs="Calibri" w:eastAsia="Calibri"/>
+          <w:color w:val="000000"/>
+          <w:spacing w:val="0"/>
+          <w:position w:val="0"/>
+          <w:sz w:val="20"/>
+          <w:shd w:fill="auto" w:val="clear"/>
+        </w:rPr>
+        <w:t xml:space="preserve">Maak een klasse Vechicle aan laat Boat en de Car hiervan overerven. </w:t>
+      </w:r>
+    </w:p>
+    <w:p>
+      <w:pPr>
+        <w:spacing w:before="0" w:after="0" w:line="240"/>
+        <w:ind w:right="0" w:left="0" w:firstLine="0"/>
+        <w:jc w:val="left"/>
+        <w:rPr>
+          <w:rFonts w:ascii="Calibri" w:hAnsi="Calibri" w:cs="Calibri" w:eastAsia="Calibri"/>
+          <w:color w:val="000000"/>
+          <w:spacing w:val="0"/>
+          <w:position w:val="0"/>
+          <w:sz w:val="20"/>
+          <w:shd w:fill="auto" w:val="clear"/>
+        </w:rPr>
+      </w:pPr>
+      <w:r>
+        <w:rPr>
+          <w:rFonts w:ascii="Calibri" w:hAnsi="Calibri" w:cs="Calibri" w:eastAsia="Calibri"/>
+          <w:color w:val="000000"/>
+          <w:spacing w:val="0"/>
+          <w:position w:val="0"/>
+          <w:sz w:val="20"/>
+          <w:shd w:fill="auto" w:val="clear"/>
+        </w:rPr>
+        <w:t xml:space="preserve">Voeg een interface Movable met een methode move.</w:t>
+      </w:r>
+    </w:p>
+    <w:p>
+      <w:pPr>
+        <w:spacing w:before="0" w:after="0" w:line="240"/>
+        <w:ind w:right="0" w:left="0" w:firstLine="0"/>
+        <w:jc w:val="left"/>
+        <w:rPr>
+          <w:rFonts w:ascii="Calibri" w:hAnsi="Calibri" w:cs="Calibri" w:eastAsia="Calibri"/>
+          <w:color w:val="000000"/>
+          <w:spacing w:val="0"/>
+          <w:position w:val="0"/>
+          <w:sz w:val="20"/>
+          <w:shd w:fill="auto" w:val="clear"/>
+        </w:rPr>
+      </w:pPr>
+      <w:r>
+        <w:rPr>
+          <w:rFonts w:ascii="Calibri" w:hAnsi="Calibri" w:cs="Calibri" w:eastAsia="Calibri"/>
+          <w:color w:val="000000"/>
+          <w:spacing w:val="0"/>
+          <w:position w:val="0"/>
+          <w:sz w:val="20"/>
+          <w:shd w:fill="auto" w:val="clear"/>
+        </w:rPr>
+        <w:t xml:space="preserve">Laat de interfacen Floatable en Drivable hiervan overerven.</w:t>
+      </w:r>
+    </w:p>
+    <w:p>
+      <w:pPr>
+        <w:spacing w:before="0" w:after="0" w:line="240"/>
+        <w:ind w:right="0" w:left="0" w:firstLine="0"/>
+        <w:jc w:val="left"/>
+        <w:rPr>
+          <w:rFonts w:ascii="Calibri" w:hAnsi="Calibri" w:cs="Calibri" w:eastAsia="Calibri"/>
+          <w:color w:val="000000"/>
+          <w:spacing w:val="0"/>
+          <w:position w:val="0"/>
+          <w:sz w:val="20"/>
+          <w:shd w:fill="auto" w:val="clear"/>
+        </w:rPr>
+      </w:pPr>
+      <w:r>
+        <w:rPr>
+          <w:rFonts w:ascii="Calibri" w:hAnsi="Calibri" w:cs="Calibri" w:eastAsia="Calibri"/>
+          <w:color w:val="000000"/>
+          <w:spacing w:val="0"/>
+          <w:position w:val="0"/>
+          <w:sz w:val="20"/>
+          <w:shd w:fill="auto" w:val="clear"/>
+        </w:rPr>
+        <w:t xml:space="preserve">Maak 4 Auto's aan en stop deze in de array cars van de CarBoat.</w:t>
+      </w:r>
+    </w:p>
+    <w:p>
+      <w:pPr>
+        <w:spacing w:before="0" w:after="0" w:line="240"/>
+        <w:ind w:right="0" w:left="0" w:firstLine="0"/>
+        <w:jc w:val="left"/>
+        <w:rPr>
+          <w:rFonts w:ascii="Calibri" w:hAnsi="Calibri" w:cs="Calibri" w:eastAsia="Calibri"/>
+          <w:color w:val="000000"/>
+          <w:spacing w:val="0"/>
+          <w:position w:val="0"/>
+          <w:sz w:val="20"/>
+          <w:shd w:fill="auto" w:val="clear"/>
+        </w:rPr>
+      </w:pPr>
+    </w:p>
+    <w:p>
+      <w:pPr>
+        <w:spacing w:before="0" w:after="0" w:line="240"/>
+        <w:ind w:right="0" w:left="0" w:firstLine="0"/>
+        <w:jc w:val="left"/>
+        <w:rPr>
+          <w:rFonts w:ascii="Calibri" w:hAnsi="Calibri" w:cs="Calibri" w:eastAsia="Calibri"/>
+          <w:color w:val="000000"/>
+          <w:spacing w:val="0"/>
+          <w:position w:val="0"/>
+          <w:sz w:val="20"/>
+          <w:shd w:fill="auto" w:val="clear"/>
+        </w:rPr>
+      </w:pPr>
+      <w:r>
+        <w:rPr>
+          <w:rFonts w:ascii="Calibri" w:hAnsi="Calibri" w:cs="Calibri" w:eastAsia="Calibri"/>
+          <w:color w:val="000000"/>
+          <w:spacing w:val="0"/>
+          <w:position w:val="0"/>
+          <w:sz w:val="20"/>
+          <w:shd w:fill="auto" w:val="clear"/>
+        </w:rPr>
+        <w:t xml:space="preserve">Auto1(Audi, 200 , 200 , Diesel , 12/100km , 60)</w:t>
+      </w:r>
+    </w:p>
+    <w:p>
+      <w:pPr>
+        <w:spacing w:before="0" w:after="0" w:line="240"/>
+        <w:ind w:right="0" w:left="0" w:firstLine="0"/>
+        <w:jc w:val="left"/>
+        <w:rPr>
+          <w:rFonts w:ascii="Calibri" w:hAnsi="Calibri" w:cs="Calibri" w:eastAsia="Calibri"/>
+          <w:color w:val="000000"/>
+          <w:spacing w:val="0"/>
+          <w:position w:val="0"/>
+          <w:sz w:val="20"/>
+          <w:shd w:fill="auto" w:val="clear"/>
+        </w:rPr>
+      </w:pPr>
+      <w:r>
+        <w:rPr>
+          <w:rFonts w:ascii="Calibri" w:hAnsi="Calibri" w:cs="Calibri" w:eastAsia="Calibri"/>
+          <w:color w:val="000000"/>
+          <w:spacing w:val="0"/>
+          <w:position w:val="0"/>
+          <w:sz w:val="20"/>
+          <w:shd w:fill="auto" w:val="clear"/>
+        </w:rPr>
+        <w:t xml:space="preserve">Auto2(Audi, 120 , 170 , Diesel , 8/100km , 40)</w:t>
+      </w:r>
+    </w:p>
+    <w:p>
+      <w:pPr>
+        <w:spacing w:before="0" w:after="0" w:line="240"/>
+        <w:ind w:right="0" w:left="0" w:firstLine="0"/>
+        <w:jc w:val="left"/>
+        <w:rPr>
+          <w:rFonts w:ascii="Calibri" w:hAnsi="Calibri" w:cs="Calibri" w:eastAsia="Calibri"/>
+          <w:color w:val="000000"/>
+          <w:spacing w:val="0"/>
+          <w:position w:val="0"/>
+          <w:sz w:val="20"/>
+          <w:shd w:fill="auto" w:val="clear"/>
+        </w:rPr>
+      </w:pPr>
+      <w:r>
+        <w:rPr>
+          <w:rFonts w:ascii="Calibri" w:hAnsi="Calibri" w:cs="Calibri" w:eastAsia="Calibri"/>
+          <w:color w:val="000000"/>
+          <w:spacing w:val="0"/>
+          <w:position w:val="0"/>
+          <w:sz w:val="20"/>
+          <w:shd w:fill="auto" w:val="clear"/>
+        </w:rPr>
+        <w:t xml:space="preserve">Auto3(Tesla, 420 , 240 , Electric , 12/100km , 100)</w:t>
+      </w:r>
+    </w:p>
+    <w:p>
+      <w:pPr>
+        <w:spacing w:before="0" w:after="0" w:line="240"/>
+        <w:ind w:right="0" w:left="0" w:firstLine="0"/>
+        <w:jc w:val="left"/>
+        <w:rPr>
+          <w:rFonts w:ascii="Calibri" w:hAnsi="Calibri" w:cs="Calibri" w:eastAsia="Calibri"/>
+          <w:color w:val="000000"/>
+          <w:spacing w:val="0"/>
+          <w:position w:val="0"/>
+          <w:sz w:val="20"/>
+          <w:shd w:fill="auto" w:val="clear"/>
+        </w:rPr>
+      </w:pPr>
+      <w:r>
+        <w:rPr>
+          <w:rFonts w:ascii="Calibri" w:hAnsi="Calibri" w:cs="Calibri" w:eastAsia="Calibri"/>
+          <w:color w:val="000000"/>
+          <w:spacing w:val="0"/>
+          <w:position w:val="0"/>
+          <w:sz w:val="20"/>
+          <w:shd w:fill="auto" w:val="clear"/>
+        </w:rPr>
+        <w:t xml:space="preserve">Auto4(Porche, 220 , 210 , Petrol , 15/100km , 60)</w:t>
+      </w:r>
+    </w:p>
+    <w:p>
+      <w:pPr>
+        <w:spacing w:before="0" w:after="0" w:line="240"/>
+        <w:ind w:right="0" w:left="0" w:firstLine="0"/>
+        <w:jc w:val="left"/>
+        <w:rPr>
+          <w:rFonts w:ascii="Calibri" w:hAnsi="Calibri" w:cs="Calibri" w:eastAsia="Calibri"/>
+          <w:color w:val="000000"/>
+          <w:spacing w:val="0"/>
+          <w:position w:val="0"/>
+          <w:sz w:val="20"/>
+          <w:shd w:fill="auto" w:val="clear"/>
+        </w:rPr>
+      </w:pPr>
     </w:p>
     <w:p>
       <w:pPr>
@@ -1072,6 +1310,36 @@
           <o:OLEObject xmlns:r="http://schemas.openxmlformats.org/officeDocument/2006/relationships" xmlns:o="urn:schemas-microsoft-com:office:office" Type="Embed" ProgID="StaticMetafile" DrawAspect="Content" ObjectID="0000000001" ShapeID="rectole0000000001" r:id="docRId2"/>
         </w:object>
       </w:r>
+    </w:p>
+    <w:p>
+      <w:pPr>
+        <w:spacing w:before="0" w:after="0" w:line="240"/>
+        <w:ind w:right="0" w:left="0" w:firstLine="0"/>
+        <w:jc w:val="left"/>
+        <w:rPr>
+          <w:rFonts w:ascii="Calibri" w:hAnsi="Calibri" w:cs="Calibri" w:eastAsia="Calibri"/>
+          <w:color w:val="000000"/>
+          <w:spacing w:val="0"/>
+          <w:position w:val="0"/>
+          <w:sz w:val="20"/>
+          <w:shd w:fill="auto" w:val="clear"/>
+        </w:rPr>
+      </w:pPr>
+    </w:p>
+    <w:p>
+      <w:pPr>
+        <w:spacing w:before="0" w:after="0" w:line="240"/>
+        <w:ind w:right="0" w:left="0" w:firstLine="0"/>
+        <w:jc w:val="left"/>
+        <w:rPr>
+          <w:rFonts w:ascii="Calibri" w:hAnsi="Calibri" w:cs="Calibri" w:eastAsia="Calibri"/>
+          <w:color w:val="000000"/>
+          <w:spacing w:val="0"/>
+          <w:position w:val="0"/>
+          <w:sz w:val="20"/>
+          <w:shd w:fill="auto" w:val="clear"/>
+        </w:rPr>
+      </w:pPr>
     </w:p>
     <w:p>
       <w:pPr>

</xml_diff>